<commit_message>
add mapper and service layer
</commit_message>
<xml_diff>
--- a/Section-2-Technical-Document.docx
+++ b/Section-2-Technical-Document.docx
@@ -3784,12 +3784,16 @@
     <w:p>
       <w:pPr>
         <w:pStyle w:val="NoSpacing"/>
-      </w:pPr>
-      <w:r>
+        <w:jc w:val="center"/>
+      </w:pPr>
+      <w:r>
+        <w:rPr>
+          <w:noProof/>
+        </w:rPr>
         <w:drawing>
-          <wp:inline distT="0" distB="0" distL="0" distR="0" wp14:anchorId="1448CD7B" wp14:editId="1E486087">
-            <wp:extent cx="5731510" cy="3264535"/>
-            <wp:effectExtent l="0" t="0" r="2540" b="0"/>
+          <wp:inline distT="0" distB="0" distL="0" distR="0" wp14:anchorId="1448CD7B" wp14:editId="10C82BA3">
+            <wp:extent cx="5118100" cy="2915151"/>
+            <wp:effectExtent l="0" t="0" r="6350" b="0"/>
             <wp:docPr id="14370358" name="Picture 1"/>
             <wp:cNvGraphicFramePr>
               <a:graphicFrameLocks xmlns:a="http://schemas.openxmlformats.org/drawingml/2006/main" noChangeAspect="1"/>
@@ -3810,7 +3814,7 @@
                   <pic:spPr>
                     <a:xfrm>
                       <a:off x="0" y="0"/>
-                      <a:ext cx="5731510" cy="3264535"/>
+                      <a:ext cx="5121047" cy="2916829"/>
                     </a:xfrm>
                     <a:prstGeom prst="rect">
                       <a:avLst/>
@@ -3835,6 +3839,480 @@
       <w:r>
         <w:t>Never send the entity class object in response as entity. Always map/wrap the entity classes data to DTO classes data and send those in the response.</w:t>
       </w:r>
+    </w:p>
+    <w:p>
+      <w:pPr>
+        <w:pStyle w:val="NoSpacing"/>
+      </w:pPr>
+    </w:p>
+    <w:p>
+      <w:pPr>
+        <w:pStyle w:val="NoSpacing"/>
+      </w:pPr>
+    </w:p>
+    <w:p>
+      <w:pPr>
+        <w:pStyle w:val="NoSpacing"/>
+      </w:pPr>
+      <w:r>
+        <w:t xml:space="preserve">package </w:t>
+      </w:r>
+      <w:proofErr w:type="spellStart"/>
+      <w:proofErr w:type="gramStart"/>
+      <w:r>
+        <w:t>com.eazybytes</w:t>
+      </w:r>
+      <w:proofErr w:type="gramEnd"/>
+      <w:r>
+        <w:t>.accounts.constants</w:t>
+      </w:r>
+      <w:proofErr w:type="spellEnd"/>
+      <w:r>
+        <w:t>;</w:t>
+      </w:r>
+    </w:p>
+    <w:p>
+      <w:pPr>
+        <w:pStyle w:val="NoSpacing"/>
+      </w:pPr>
+      <w:r>
+        <w:t xml:space="preserve">public final class </w:t>
+      </w:r>
+      <w:proofErr w:type="spellStart"/>
+      <w:r>
+        <w:t>AccountsConstants</w:t>
+      </w:r>
+      <w:proofErr w:type="spellEnd"/>
+      <w:r>
+        <w:t xml:space="preserve"> {</w:t>
+      </w:r>
+    </w:p>
+    <w:p>
+      <w:pPr>
+        <w:pStyle w:val="NoSpacing"/>
+      </w:pPr>
+      <w:r>
+        <w:t xml:space="preserve">    private </w:t>
+      </w:r>
+      <w:proofErr w:type="spellStart"/>
+      <w:proofErr w:type="gramStart"/>
+      <w:r>
+        <w:t>AccountsConstants</w:t>
+      </w:r>
+      <w:proofErr w:type="spellEnd"/>
+      <w:r>
+        <w:t>(</w:t>
+      </w:r>
+      <w:proofErr w:type="gramEnd"/>
+      <w:r>
+        <w:t>) {</w:t>
+      </w:r>
+    </w:p>
+    <w:p>
+      <w:pPr>
+        <w:pStyle w:val="NoSpacing"/>
+      </w:pPr>
+      <w:r>
+        <w:t>    }</w:t>
+      </w:r>
+    </w:p>
+    <w:p>
+      <w:pPr>
+        <w:pStyle w:val="NoSpacing"/>
+      </w:pPr>
+      <w:r>
+        <w:t xml:space="preserve">    public static final </w:t>
+      </w:r>
+      <w:proofErr w:type="gramStart"/>
+      <w:r>
+        <w:t>String  SAVINGS</w:t>
+      </w:r>
+      <w:proofErr w:type="gramEnd"/>
+      <w:r>
+        <w:t xml:space="preserve"> = "Savings";</w:t>
+      </w:r>
+    </w:p>
+    <w:p>
+      <w:pPr>
+        <w:pStyle w:val="NoSpacing"/>
+      </w:pPr>
+      <w:r>
+        <w:t xml:space="preserve">    public static final </w:t>
+      </w:r>
+      <w:proofErr w:type="gramStart"/>
+      <w:r>
+        <w:t>String  ADDRESS</w:t>
+      </w:r>
+      <w:proofErr w:type="gramEnd"/>
+      <w:r>
+        <w:t xml:space="preserve"> = "123 Main Street, New York";</w:t>
+      </w:r>
+    </w:p>
+    <w:p>
+      <w:pPr>
+        <w:pStyle w:val="NoSpacing"/>
+      </w:pPr>
+      <w:r>
+        <w:t xml:space="preserve">    </w:t>
+      </w:r>
+      <w:r>
+        <w:t>}</w:t>
+      </w:r>
+    </w:p>
+    <w:p>
+      <w:pPr>
+        <w:pStyle w:val="NoSpacing"/>
+      </w:pPr>
+      <w:r>
+        <w:t>Always create private constructor in a constant class, so no one can create an object of that class and constants are not polluted.</w:t>
+      </w:r>
+    </w:p>
+    <w:p>
+      <w:pPr>
+        <w:pStyle w:val="NoSpacing"/>
+      </w:pPr>
+    </w:p>
+    <w:p>
+      <w:pPr>
+        <w:pStyle w:val="NoSpacing"/>
+      </w:pPr>
+      <w:r>
+        <w:lastRenderedPageBreak/>
+        <w:t xml:space="preserve">In </w:t>
+      </w:r>
+      <w:proofErr w:type="spellStart"/>
+      <w:r>
+        <w:t>Springboot</w:t>
+      </w:r>
+      <w:proofErr w:type="spellEnd"/>
+      <w:r>
+        <w:t xml:space="preserve"> the controller layer is responsible only to accept the request and do validations. To invoke the business </w:t>
+      </w:r>
+      <w:proofErr w:type="gramStart"/>
+      <w:r>
+        <w:t>logic</w:t>
+      </w:r>
+      <w:proofErr w:type="gramEnd"/>
+      <w:r>
+        <w:t xml:space="preserve"> we should always create a service layer.</w:t>
+      </w:r>
+    </w:p>
+    <w:p>
+      <w:pPr>
+        <w:pStyle w:val="NoSpacing"/>
+      </w:pPr>
+    </w:p>
+    <w:p>
+      <w:pPr>
+        <w:pStyle w:val="NoSpacing"/>
+      </w:pPr>
+      <w:r>
+        <w:t>@Service</w:t>
+      </w:r>
+    </w:p>
+    <w:p>
+      <w:pPr>
+        <w:pStyle w:val="NoSpacing"/>
+      </w:pPr>
+      <w:r>
+        <w:t xml:space="preserve">public class </w:t>
+      </w:r>
+      <w:proofErr w:type="spellStart"/>
+      <w:r>
+        <w:t>AccountsServiceImpl</w:t>
+      </w:r>
+      <w:proofErr w:type="spellEnd"/>
+      <w:r>
+        <w:t xml:space="preserve"> implements </w:t>
+      </w:r>
+      <w:proofErr w:type="spellStart"/>
+      <w:r>
+        <w:t>IAccountsService</w:t>
+      </w:r>
+      <w:proofErr w:type="spellEnd"/>
+      <w:r>
+        <w:t xml:space="preserve"> {</w:t>
+      </w:r>
+    </w:p>
+    <w:p>
+      <w:pPr>
+        <w:pStyle w:val="NoSpacing"/>
+      </w:pPr>
+      <w:r>
+        <w:t>    @Autowired</w:t>
+      </w:r>
+    </w:p>
+    <w:p>
+      <w:pPr>
+        <w:pStyle w:val="NoSpacing"/>
+      </w:pPr>
+      <w:r>
+        <w:t xml:space="preserve">    private </w:t>
+      </w:r>
+      <w:proofErr w:type="spellStart"/>
+      <w:r>
+        <w:t>AccountsRepository</w:t>
+      </w:r>
+      <w:proofErr w:type="spellEnd"/>
+      <w:r>
+        <w:t xml:space="preserve"> </w:t>
+      </w:r>
+      <w:proofErr w:type="spellStart"/>
+      <w:r>
+        <w:t>accountsRepository</w:t>
+      </w:r>
+      <w:proofErr w:type="spellEnd"/>
+      <w:r>
+        <w:t>;</w:t>
+      </w:r>
+    </w:p>
+    <w:p>
+      <w:pPr>
+        <w:pStyle w:val="NoSpacing"/>
+      </w:pPr>
+      <w:r>
+        <w:t>    @Autowired</w:t>
+      </w:r>
+    </w:p>
+    <w:p>
+      <w:pPr>
+        <w:pStyle w:val="NoSpacing"/>
+      </w:pPr>
+      <w:r>
+        <w:t xml:space="preserve">    private </w:t>
+      </w:r>
+      <w:proofErr w:type="spellStart"/>
+      <w:r>
+        <w:t>CustomerRepository</w:t>
+      </w:r>
+      <w:proofErr w:type="spellEnd"/>
+      <w:r>
+        <w:t xml:space="preserve"> </w:t>
+      </w:r>
+      <w:proofErr w:type="spellStart"/>
+      <w:r>
+        <w:t>customerRepository</w:t>
+      </w:r>
+      <w:proofErr w:type="spellEnd"/>
+      <w:r>
+        <w:t>;</w:t>
+      </w:r>
+    </w:p>
+    <w:p>
+      <w:pPr>
+        <w:pStyle w:val="NoSpacing"/>
+      </w:pPr>
+      <w:r>
+        <w:t>….</w:t>
+      </w:r>
+    </w:p>
+    <w:p>
+      <w:pPr>
+        <w:pStyle w:val="NoSpacing"/>
+      </w:pPr>
+      <w:r>
+        <w:t>}</w:t>
+      </w:r>
+    </w:p>
+    <w:p>
+      <w:pPr>
+        <w:pStyle w:val="NoSpacing"/>
+        <w:rPr>
+          <w:b/>
+          <w:bCs/>
+        </w:rPr>
+      </w:pPr>
+      <w:r>
+        <w:rPr>
+          <w:b/>
+          <w:bCs/>
+        </w:rPr>
+        <w:t xml:space="preserve">You </w:t>
+      </w:r>
+      <w:r>
+        <w:rPr>
+          <w:b/>
+          <w:bCs/>
+        </w:rPr>
+        <w:t>must</w:t>
+      </w:r>
+      <w:r>
+        <w:rPr>
+          <w:b/>
+          <w:bCs/>
+        </w:rPr>
+        <w:t xml:space="preserve"> do @Autowired if there is no @AllArgConstructor annotation.</w:t>
+      </w:r>
+    </w:p>
+    <w:p>
+      <w:pPr>
+        <w:pStyle w:val="NoSpacing"/>
+      </w:pPr>
+      <w:r>
+        <w:t>@Service</w:t>
+      </w:r>
+    </w:p>
+    <w:p>
+      <w:pPr>
+        <w:pStyle w:val="NoSpacing"/>
+      </w:pPr>
+      <w:r>
+        <w:t>@AllArgConstructor</w:t>
+      </w:r>
+    </w:p>
+    <w:p>
+      <w:pPr>
+        <w:pStyle w:val="NoSpacing"/>
+      </w:pPr>
+      <w:r>
+        <w:t xml:space="preserve">public class </w:t>
+      </w:r>
+      <w:proofErr w:type="spellStart"/>
+      <w:r>
+        <w:t>AccountsServiceImpl</w:t>
+      </w:r>
+      <w:proofErr w:type="spellEnd"/>
+      <w:r>
+        <w:t xml:space="preserve"> implements </w:t>
+      </w:r>
+      <w:proofErr w:type="spellStart"/>
+      <w:r>
+        <w:t>IAccountsService</w:t>
+      </w:r>
+      <w:proofErr w:type="spellEnd"/>
+      <w:r>
+        <w:t xml:space="preserve"> {</w:t>
+      </w:r>
+    </w:p>
+    <w:p>
+      <w:pPr>
+        <w:pStyle w:val="NoSpacing"/>
+      </w:pPr>
+      <w:r>
+        <w:t xml:space="preserve">    private </w:t>
+      </w:r>
+      <w:proofErr w:type="spellStart"/>
+      <w:r>
+        <w:t>AccountsRepository</w:t>
+      </w:r>
+      <w:proofErr w:type="spellEnd"/>
+      <w:r>
+        <w:t xml:space="preserve"> </w:t>
+      </w:r>
+      <w:proofErr w:type="spellStart"/>
+      <w:r>
+        <w:t>accountsRepository</w:t>
+      </w:r>
+      <w:proofErr w:type="spellEnd"/>
+      <w:r>
+        <w:t>;</w:t>
+      </w:r>
+    </w:p>
+    <w:p>
+      <w:pPr>
+        <w:pStyle w:val="NoSpacing"/>
+      </w:pPr>
+      <w:r>
+        <w:t xml:space="preserve">    private </w:t>
+      </w:r>
+      <w:proofErr w:type="spellStart"/>
+      <w:r>
+        <w:t>CustomerRepository</w:t>
+      </w:r>
+      <w:proofErr w:type="spellEnd"/>
+      <w:r>
+        <w:t xml:space="preserve"> </w:t>
+      </w:r>
+      <w:proofErr w:type="spellStart"/>
+      <w:r>
+        <w:t>customerRepository</w:t>
+      </w:r>
+      <w:proofErr w:type="spellEnd"/>
+      <w:r>
+        <w:t>;</w:t>
+      </w:r>
+    </w:p>
+    <w:p>
+      <w:pPr>
+        <w:pStyle w:val="NoSpacing"/>
+      </w:pPr>
+      <w:r>
+        <w:t>….</w:t>
+      </w:r>
+    </w:p>
+    <w:p>
+      <w:pPr>
+        <w:pStyle w:val="NoSpacing"/>
+      </w:pPr>
+      <w:r>
+        <w:t>}</w:t>
+      </w:r>
+    </w:p>
+    <w:p>
+      <w:pPr>
+        <w:pStyle w:val="NoSpacing"/>
+        <w:rPr>
+          <w:b/>
+          <w:bCs/>
+        </w:rPr>
+      </w:pPr>
+      <w:r>
+        <w:rPr>
+          <w:b/>
+          <w:bCs/>
+        </w:rPr>
+        <w:t xml:space="preserve">You </w:t>
+      </w:r>
+      <w:r>
+        <w:rPr>
+          <w:b/>
+          <w:bCs/>
+        </w:rPr>
+        <w:t xml:space="preserve">not </w:t>
+      </w:r>
+      <w:proofErr w:type="spellStart"/>
+      <w:r>
+        <w:rPr>
+          <w:b/>
+          <w:bCs/>
+        </w:rPr>
+        <w:t>do</w:t>
+      </w:r>
+      <w:r>
+        <w:rPr>
+          <w:b/>
+          <w:bCs/>
+        </w:rPr>
+        <w:t>@Autowired</w:t>
+      </w:r>
+      <w:proofErr w:type="spellEnd"/>
+      <w:r>
+        <w:rPr>
+          <w:b/>
+          <w:bCs/>
+        </w:rPr>
+        <w:t xml:space="preserve"> if there is @AllArgConstructor annotation.</w:t>
+      </w:r>
+    </w:p>
+    <w:p>
+      <w:pPr>
+        <w:pStyle w:val="NoSpacing"/>
+      </w:pPr>
+    </w:p>
+    <w:p>
+      <w:pPr>
+        <w:pStyle w:val="NoSpacing"/>
+      </w:pPr>
+    </w:p>
+    <w:p>
+      <w:pPr>
+        <w:pStyle w:val="NoSpacing"/>
+      </w:pPr>
+    </w:p>
+    <w:p>
+      <w:pPr>
+        <w:pStyle w:val="NoSpacing"/>
+      </w:pPr>
     </w:p>
     <w:p>
       <w:pPr>
@@ -5270,7 +5748,6 @@
   <w:style w:type="character" w:default="1" w:styleId="DefaultParagraphFont">
     <w:name w:val="Default Paragraph Font"/>
     <w:uiPriority w:val="1"/>
-    <w:semiHidden/>
     <w:unhideWhenUsed/>
   </w:style>
   <w:style w:type="table" w:default="1" w:styleId="TableNormal">

</xml_diff>